<commit_message>
final adjustments for the weekly assignment.
</commit_message>
<xml_diff>
--- a/excel-challenge.docx
+++ b/excel-challenge.docx
@@ -3,11 +3,360 @@
 <w:document xmlns:wpc="http://schemas.microsoft.com/office/word/2010/wordprocessingCanvas" xmlns:cx="http://schemas.microsoft.com/office/drawing/2014/chartex" xmlns:cx1="http://schemas.microsoft.com/office/drawing/2015/9/8/chartex" xmlns:cx2="http://schemas.microsoft.com/office/drawing/2015/10/21/chartex" xmlns:cx3="http://schemas.microsoft.com/office/drawing/2016/5/9/chartex" xmlns:cx4="http://schemas.microsoft.com/office/drawing/2016/5/10/chartex" xmlns:cx5="http://schemas.microsoft.com/office/drawing/2016/5/11/chartex" xmlns:cx6="http://schemas.microsoft.com/office/drawing/2016/5/12/chartex" xmlns:cx7="http://schemas.microsoft.com/office/drawing/2016/5/13/chartex" xmlns:cx8="http://schemas.microsoft.com/office/drawing/2016/5/14/chartex" xmlns:mc="http://schemas.openxmlformats.org/markup-compatibility/2006" xmlns:aink="http://schemas.microsoft.com/office/drawing/2016/ink" xmlns:am3d="http://schemas.microsoft.com/office/drawing/2017/model3d" xmlns:o="urn:schemas-microsoft-com:office:office" xmlns:oel="http://schemas.microsoft.com/office/2019/extlst" xmlns:r="http://schemas.openxmlformats.org/officeDocument/2006/relationships" xmlns:m="http://schemas.openxmlformats.org/officeDocument/2006/math" xmlns:v="urn:schemas-microsoft-com:vml" xmlns:wp14="http://schemas.microsoft.com/office/word/2010/wordprocessingDrawing" xmlns:wp="http://schemas.openxmlformats.org/drawingml/2006/wordprocessingDrawing" xmlns:w10="urn:schemas-microsoft-com:office:word" xmlns:w="http://schemas.openxmlformats.org/wordprocessingml/2006/main" xmlns:w14="http://schemas.microsoft.com/office/word/2010/wordml" xmlns:w15="http://schemas.microsoft.com/office/word/2012/wordml" xmlns:w16cex="http://schemas.microsoft.com/office/word/2018/wordml/cex" xmlns:w16cid="http://schemas.microsoft.com/office/word/2016/wordml/cid" xmlns:w16="http://schemas.microsoft.com/office/word/2018/wordml" xmlns:w16sdtdh="http://schemas.microsoft.com/office/word/2020/wordml/sdtdatahash" xmlns:w16se="http://schemas.microsoft.com/office/word/2015/wordml/symex" xmlns:wpg="http://schemas.microsoft.com/office/word/2010/wordprocessingGroup" xmlns:wpi="http://schemas.microsoft.com/office/word/2010/wordprocessingInk" xmlns:wne="http://schemas.microsoft.com/office/word/2006/wordml" xmlns:wps="http://schemas.microsoft.com/office/word/2010/wordprocessingShape" mc:Ignorable="w14 w15 w16se w16cid w16 w16cex w16sdtdh wp14">
   <w:body>
     <w:p>
+      <w:pPr>
+        <w:jc w:val="right"/>
+      </w:pPr>
       <w:r>
         <w:t xml:space="preserve">Excel-Challenge </w:t>
       </w:r>
     </w:p>
+    <w:p>
+      <w:pPr>
+        <w:jc w:val="right"/>
+      </w:pPr>
+      <w:r>
+        <w:t>Written Report</w:t>
+      </w:r>
+    </w:p>
+    <w:p>
+      <w:pPr>
+        <w:jc w:val="right"/>
+      </w:pPr>
+      <w:r>
+        <w:t>Stephen Bennett</w:t>
+      </w:r>
+    </w:p>
+    <w:p>
+      <w:pPr>
+        <w:jc w:val="right"/>
+      </w:pPr>
+      <w:r>
+        <w:t>April 2</w:t>
+      </w:r>
+      <w:r>
+        <w:rPr>
+          <w:vertAlign w:val="superscript"/>
+        </w:rPr>
+        <w:t>nd</w:t>
+      </w:r>
+      <w:r>
+        <w:t>, 2023</w:t>
+      </w:r>
+    </w:p>
     <w:p/>
+    <w:p>
+      <w:r>
+        <w:rPr>
+          <w:b/>
+          <w:bCs/>
+          <w:u w:val="single"/>
+        </w:rPr>
+        <w:t xml:space="preserve">Question: </w:t>
+      </w:r>
+      <w:r>
+        <w:rPr>
+          <w:b/>
+          <w:bCs/>
+          <w:u w:val="single"/>
+        </w:rPr>
+        <w:br/>
+        <w:t>Given the provided data, what are three conclusions that we can draw about crowdfunding campaigns?</w:t>
+      </w:r>
+      <w:r>
+        <w:br/>
+      </w:r>
+      <w:r>
+        <w:br/>
+      </w:r>
+      <w:r>
+        <w:t xml:space="preserve">1) </w:t>
+      </w:r>
+      <w:r>
+        <w:t xml:space="preserve">After further delving into additional pivot tables one major item I noticed is that US </w:t>
+      </w:r>
+      <w:r>
+        <w:t xml:space="preserve">and GB </w:t>
+      </w:r>
+      <w:r>
+        <w:t xml:space="preserve">based campaigns had greater </w:t>
+      </w:r>
+      <w:r>
+        <w:t>quantities</w:t>
+      </w:r>
+      <w:r>
+        <w:t xml:space="preserve"> of </w:t>
+      </w:r>
+      <w:r>
+        <w:t xml:space="preserve">backers </w:t>
+      </w:r>
+      <w:r>
+        <w:t xml:space="preserve">and slightly higher </w:t>
+      </w:r>
+      <w:r>
+        <w:t xml:space="preserve">success than the others.  </w:t>
+      </w:r>
+    </w:p>
+    <w:p>
+      <w:r>
+        <w:t xml:space="preserve">US </w:t>
+      </w:r>
+      <w:r>
+        <w:t xml:space="preserve">(57%) </w:t>
+      </w:r>
+      <w:r>
+        <w:t>and GB</w:t>
+      </w:r>
+      <w:r>
+        <w:t xml:space="preserve"> (58%)</w:t>
+      </w:r>
+      <w:r>
+        <w:t xml:space="preserve"> had the best </w:t>
+      </w:r>
+      <w:r>
+        <w:t>outcomes</w:t>
+      </w:r>
+      <w:r>
+        <w:t xml:space="preserve"> while CA</w:t>
+      </w:r>
+      <w:r>
+        <w:t xml:space="preserve"> (50%)</w:t>
+      </w:r>
+      <w:r>
+        <w:t xml:space="preserve"> was considerably lower.  If you </w:t>
+      </w:r>
+      <w:r>
+        <w:t>are creating</w:t>
+      </w:r>
+      <w:r>
+        <w:t xml:space="preserve"> new campaigns with the flexibility of country choice – focusing your efforts on US or GB would indicate </w:t>
+      </w:r>
+      <w:r>
+        <w:t xml:space="preserve">higher </w:t>
+      </w:r>
+      <w:r>
+        <w:t>chances of success.</w:t>
+      </w:r>
+    </w:p>
+    <w:p>
+      <w:r>
+        <w:t xml:space="preserve">2) </w:t>
+      </w:r>
+      <w:r>
+        <w:t xml:space="preserve">One other factor I noticed is that of the 364 total failed campaigns – 203 </w:t>
+      </w:r>
+      <w:r>
+        <w:t>hit</w:t>
+      </w:r>
+      <w:r>
+        <w:t xml:space="preserve"> their goals.  </w:t>
+      </w:r>
+      <w:r>
+        <w:t>So,</w:t>
+      </w:r>
+      <w:r>
+        <w:t xml:space="preserve"> there are more failure factors that we do not know about in in this data set.  The same can be said for the successful campaigns – somehow 245 of the 565 successful campaigns did not achieve their backer goals.  Why? </w:t>
+      </w:r>
+      <w:r>
+        <w:t>Again,</w:t>
+      </w:r>
+      <w:r>
+        <w:t xml:space="preserve"> we do not have the additional pieces of data </w:t>
+      </w:r>
+      <w:r>
+        <w:t>of what</w:t>
+      </w:r>
+      <w:r>
+        <w:t xml:space="preserve"> can lead to a success or not.</w:t>
+      </w:r>
+    </w:p>
+    <w:p>
+      <w:r>
+        <w:t xml:space="preserve">3) </w:t>
+      </w:r>
+      <w:r>
+        <w:t>Spotlighting campaigns did not have any additional benefit over non</w:t>
+      </w:r>
+      <w:r>
+        <w:t>-</w:t>
+      </w:r>
+      <w:r>
+        <w:t xml:space="preserve">spot lit </w:t>
+      </w:r>
+      <w:r>
+        <w:t>campaigns</w:t>
+      </w:r>
+      <w:r>
+        <w:t xml:space="preserve">.  In fact I came to the conclusion with the data that it showed </w:t>
+      </w:r>
+      <w:r>
+        <w:t xml:space="preserve">out </w:t>
+      </w:r>
+      <w:r>
+        <w:t>of the campaigns that were successful nearly 74% of them were not given the spotlight.</w:t>
+      </w:r>
+    </w:p>
+    <w:p>
+      <w:r>
+        <w:t>It also did not influence the total amount of donations coming in – 74.5% of all donations were from non-spot lit campaigns as well.</w:t>
+      </w:r>
+    </w:p>
+    <w:p/>
+    <w:p>
+      <w:pPr>
+        <w:rPr>
+          <w:b/>
+          <w:bCs/>
+          <w:u w:val="single"/>
+        </w:rPr>
+      </w:pPr>
+      <w:r>
+        <w:br/>
+      </w:r>
+      <w:r>
+        <w:rPr>
+          <w:b/>
+          <w:bCs/>
+          <w:u w:val="single"/>
+        </w:rPr>
+        <w:t>Question:</w:t>
+      </w:r>
+      <w:r>
+        <w:rPr>
+          <w:b/>
+          <w:bCs/>
+          <w:u w:val="single"/>
+        </w:rPr>
+        <w:br/>
+        <w:t>What are some limitations of this dataset?</w:t>
+      </w:r>
+    </w:p>
+    <w:p>
+      <w:r>
+        <w:t xml:space="preserve">It could be risky to assume that all campaigns had equivalent goals.  What if </w:t>
+      </w:r>
+      <w:r>
+        <w:t xml:space="preserve">the </w:t>
+      </w:r>
+      <w:r>
+        <w:t xml:space="preserve">failed </w:t>
+      </w:r>
+      <w:r>
+        <w:t>campaigns</w:t>
+      </w:r>
+      <w:r>
+        <w:t xml:space="preserve"> had much more difficult goals set for them</w:t>
+      </w:r>
+      <w:r>
+        <w:t>?</w:t>
+      </w:r>
+      <w:r>
+        <w:t xml:space="preserve">  This could make the data look more favorable for the success campaigns.    </w:t>
+      </w:r>
+    </w:p>
+    <w:p>
+      <w:r>
+        <w:t xml:space="preserve">I noticed while completing the ‘Statistical Analysis’ portion of the assignment that </w:t>
+      </w:r>
+      <w:r>
+        <w:t xml:space="preserve">there are many campaigns that failed despite hitting their goals. (Or </w:t>
+      </w:r>
+      <w:r>
+        <w:t>campaigns</w:t>
+      </w:r>
+      <w:r>
+        <w:t xml:space="preserve"> that did not hit the goals and still were flagged as successful</w:t>
+      </w:r>
+      <w:r>
+        <w:t>?</w:t>
+      </w:r>
+      <w:r>
+        <w:t xml:space="preserve">!) </w:t>
+      </w:r>
+    </w:p>
+    <w:p>
+      <w:r>
+        <w:t>This makes me think we are missing data – could be human error</w:t>
+      </w:r>
+      <w:r>
+        <w:t>, on accident, or</w:t>
+      </w:r>
+      <w:r>
+        <w:t xml:space="preserve"> just omitted on purpose. </w:t>
+      </w:r>
+    </w:p>
+    <w:p/>
+    <w:p>
+      <w:pPr>
+        <w:rPr>
+          <w:b/>
+          <w:bCs/>
+          <w:u w:val="single"/>
+        </w:rPr>
+      </w:pPr>
+      <w:r>
+        <w:rPr>
+          <w:b/>
+          <w:bCs/>
+          <w:u w:val="single"/>
+        </w:rPr>
+        <w:lastRenderedPageBreak/>
+        <w:t>Question:</w:t>
+      </w:r>
+      <w:r>
+        <w:rPr>
+          <w:b/>
+          <w:bCs/>
+          <w:u w:val="single"/>
+        </w:rPr>
+        <w:br/>
+        <w:t>What are some other possible tables and/or graphs that we could generate, and what additional value would they provide?</w:t>
+      </w:r>
+    </w:p>
+    <w:p>
+      <w:r>
+        <w:t xml:space="preserve">While working on the </w:t>
+      </w:r>
+      <w:r>
+        <w:t>su</w:t>
+      </w:r>
+      <w:r>
+        <w:t xml:space="preserve">mmary statistics table portion of the assignment I did </w:t>
+      </w:r>
+      <w:r>
+        <w:t>this exact situation</w:t>
+      </w:r>
+      <w:r>
+        <w:t xml:space="preserve"> without realizing.  I wanted to be 100% sure how the data variance was – either skewed or symmetrical.  </w:t>
+      </w:r>
+      <w:r>
+        <w:t>So,</w:t>
+      </w:r>
+      <w:r>
+        <w:t xml:space="preserve"> I broke down and added box plots and </w:t>
+      </w:r>
+      <w:r>
+        <w:t>a normal</w:t>
+      </w:r>
+      <w:r>
+        <w:t xml:space="preserve"> distribution bell curve graph.  Both showed me that the data was HEAVILY skewed to the right.  </w:t>
+      </w:r>
+    </w:p>
+    <w:p>
+      <w:r>
+        <w:t>This helped me answer the primary question of if mean or median was more useful with confidence. (It was median due to the skew).</w:t>
+      </w:r>
+    </w:p>
+    <w:p>
+      <w:r>
+        <w:t xml:space="preserve">I think it would also be beneficial to look at goal amounts vs country.  Counties that have higher </w:t>
+      </w:r>
+      <w:r>
+        <w:t>GDPs</w:t>
+      </w:r>
+      <w:r>
+        <w:t xml:space="preserve"> could be more likely to hit the goals versus those with lower dollar values or lower GDP’s.  </w:t>
+      </w:r>
+    </w:p>
     <w:sectPr>
       <w:pgSz w:w="12240" w:h="15840"/>
       <w:pgMar w:top="1440" w:right="1440" w:bottom="1440" w:left="1440" w:header="720" w:footer="720" w:gutter="0"/>

</xml_diff>